<commit_message>
Jeugdkalender + lesgevers done
</commit_message>
<xml_diff>
--- a/UML.docx
+++ b/UML.docx
@@ -4,23 +4,69 @@
   <w:body>
     <w:p>
       <w:r>
-        <w:t xml:space="preserve">Oude KMSK Navbar: </w:t>
+        <w:t xml:space="preserve">Oude KMSK </w:t>
+      </w:r>
+      <w:proofErr w:type="spellStart"/>
+      <w:r>
+        <w:t>Navbar</w:t>
+      </w:r>
+      <w:proofErr w:type="spellEnd"/>
+      <w:r>
+        <w:t xml:space="preserve">: </w:t>
       </w:r>
     </w:p>
     <w:p>
       <w:r>
-        <w:t>Home – Bestuur - Ligging lokaal – Kalender – Stapjestornooi – Jeugdkalender – Jeugdschaak – Clubkampioenschap – Laddertornooi – Interclub - Zilveren Toren - Snelschaak k.schap - Trofee Walter Huyck – Wintertornooi – Verzekering – Elo – Historiek – Links - Inlog bestuur</w:t>
+        <w:t xml:space="preserve">Home – Bestuur - Ligging lokaal – Kalender – Stapjestornooi – Jeugdkalender – Jeugdschaak – Clubkampioenschap – Laddertornooi – Interclub - Zilveren Toren - </w:t>
+      </w:r>
+      <w:proofErr w:type="spellStart"/>
+      <w:r>
+        <w:t>Snelschaak</w:t>
+      </w:r>
+      <w:proofErr w:type="spellEnd"/>
+      <w:r>
+        <w:t xml:space="preserve"> </w:t>
+      </w:r>
+      <w:proofErr w:type="spellStart"/>
+      <w:r>
+        <w:t>k.schap</w:t>
+      </w:r>
+      <w:proofErr w:type="spellEnd"/>
+      <w:r>
+        <w:t xml:space="preserve"> - Trofee Walter Huyck – Wintertornooi – Verzekering – </w:t>
+      </w:r>
+      <w:proofErr w:type="spellStart"/>
+      <w:r>
+        <w:t>Elo</w:t>
+      </w:r>
+      <w:proofErr w:type="spellEnd"/>
+      <w:r>
+        <w:t xml:space="preserve"> – Historiek – Links - Inlog bestuur</w:t>
       </w:r>
     </w:p>
     <w:p/>
     <w:p>
       <w:r>
-        <w:t>Nieuw KMSK Navbar:</w:t>
+        <w:t xml:space="preserve">Nieuw KMSK </w:t>
+      </w:r>
+      <w:proofErr w:type="spellStart"/>
+      <w:r>
+        <w:t>Navbar</w:t>
+      </w:r>
+      <w:proofErr w:type="spellEnd"/>
+      <w:r>
+        <w:t>:</w:t>
       </w:r>
     </w:p>
     <w:p>
       <w:r>
-        <w:t>Blog (Home) – Contact (Bestuur – Ligging Lokaal)</w:t>
+        <w:t xml:space="preserve">Blog (Home) – </w:t>
+      </w:r>
+      <w:r>
+        <w:t xml:space="preserve"> Facebook - </w:t>
+      </w:r>
+      <w:r>
+        <w:t>Contact (Bestuur – Ligging Lokaal)</w:t>
       </w:r>
       <w:r>
         <w:t xml:space="preserve"> – Toernooien (Stapjestornooi – Clubkampioenschap – Laddertoernooi – Snelschaaktoernooi</w:t>
@@ -38,16 +84,42 @@
         <w:t xml:space="preserve"> – Team Competitie (Interclub – Zilveren Toren)</w:t>
       </w:r>
       <w:r>
-        <w:t xml:space="preserve"> – Links (Elo – Links</w:t>
-      </w:r>
-      <w:r>
-        <w:t xml:space="preserve"> - Facebook</w:t>
+        <w:t xml:space="preserve"> – Links (</w:t>
+      </w:r>
+      <w:proofErr w:type="spellStart"/>
+      <w:r>
+        <w:t>Elo</w:t>
+      </w:r>
+      <w:proofErr w:type="spellEnd"/>
+      <w:r>
+        <w:t xml:space="preserve"> – Links</w:t>
+      </w:r>
+      <w:r>
+        <w:t xml:space="preserve"> -</w:t>
+      </w:r>
+      <w:r>
+        <w:t xml:space="preserve"> Historiek</w:t>
       </w:r>
       <w:r>
         <w:t>) – Jeugdschaak (Inschrijven – Verzekering</w:t>
       </w:r>
       <w:r>
-        <w:t>-Jeugdkalender</w:t>
+        <w:t xml:space="preserve"> </w:t>
+      </w:r>
+      <w:r>
+        <w:t>-</w:t>
+      </w:r>
+      <w:r>
+        <w:t xml:space="preserve"> </w:t>
+      </w:r>
+      <w:r>
+        <w:t>Jeugdkalender</w:t>
+      </w:r>
+      <w:r>
+        <w:t xml:space="preserve"> </w:t>
+      </w:r>
+      <w:r>
+        <w:t>- Lesgevers</w:t>
       </w:r>
       <w:r>
         <w:t xml:space="preserve">) </w:t>
@@ -61,8 +133,13 @@
     </w:p>
     <w:p/>
     <w:p>
-      <w:r>
-        <w:t xml:space="preserve">HomePage: </w:t>
+      <w:proofErr w:type="spellStart"/>
+      <w:r>
+        <w:t>HomePage</w:t>
+      </w:r>
+      <w:proofErr w:type="spellEnd"/>
+      <w:r>
+        <w:t xml:space="preserve">: </w:t>
       </w:r>
     </w:p>
     <w:p/>

</xml_diff>

<commit_message>
Small check for mobile
</commit_message>
<xml_diff>
--- a/UML.docx
+++ b/UML.docx
@@ -4,58 +4,18 @@
   <w:body>
     <w:p>
       <w:r>
-        <w:t xml:space="preserve">Oude KMSK </w:t>
-      </w:r>
-      <w:proofErr w:type="spellStart"/>
-      <w:r>
-        <w:t>Navbar</w:t>
-      </w:r>
-      <w:proofErr w:type="spellEnd"/>
-      <w:r>
-        <w:t xml:space="preserve">: </w:t>
+        <w:t xml:space="preserve">Oude KMSK Navbar: </w:t>
       </w:r>
     </w:p>
     <w:p>
       <w:r>
-        <w:t xml:space="preserve">Home – Bestuur - Ligging lokaal – Kalender – Stapjestornooi – Jeugdkalender – Jeugdschaak – Clubkampioenschap – Laddertornooi – Interclub - Zilveren Toren - </w:t>
-      </w:r>
-      <w:proofErr w:type="spellStart"/>
-      <w:r>
-        <w:t>Snelschaak</w:t>
-      </w:r>
-      <w:proofErr w:type="spellEnd"/>
-      <w:r>
-        <w:t xml:space="preserve"> </w:t>
-      </w:r>
-      <w:proofErr w:type="spellStart"/>
-      <w:r>
-        <w:t>k.schap</w:t>
-      </w:r>
-      <w:proofErr w:type="spellEnd"/>
-      <w:r>
-        <w:t xml:space="preserve"> - Trofee Walter Huyck – Wintertornooi – Verzekering – </w:t>
-      </w:r>
-      <w:proofErr w:type="spellStart"/>
-      <w:r>
-        <w:t>Elo</w:t>
-      </w:r>
-      <w:proofErr w:type="spellEnd"/>
-      <w:r>
-        <w:t xml:space="preserve"> – Historiek – Links - Inlog bestuur</w:t>
+        <w:t>Home – Bestuur - Ligging lokaal – Kalender – Stapjestornooi – Jeugdkalender – Jeugdschaak – Clubkampioenschap – Laddertornooi – Interclub - Zilveren Toren - Snelschaak k.schap - Trofee Walter Huyck – Wintertornooi – Verzekering – Elo – Historiek – Links - Inlog bestuur</w:t>
       </w:r>
     </w:p>
     <w:p/>
     <w:p>
       <w:r>
-        <w:t xml:space="preserve">Nieuw KMSK </w:t>
-      </w:r>
-      <w:proofErr w:type="spellStart"/>
-      <w:r>
-        <w:t>Navbar</w:t>
-      </w:r>
-      <w:proofErr w:type="spellEnd"/>
-      <w:r>
-        <w:t>:</w:t>
+        <w:t>Nieuw KMSK Navbar:</w:t>
       </w:r>
     </w:p>
     <w:p>
@@ -81,27 +41,22 @@
         <w:t>)</w:t>
       </w:r>
       <w:r>
-        <w:t xml:space="preserve"> – Team Competitie (Interclub – Zilveren Toren)</w:t>
-      </w:r>
-      <w:r>
-        <w:t xml:space="preserve"> – Links (</w:t>
-      </w:r>
-      <w:proofErr w:type="spellStart"/>
-      <w:r>
-        <w:t>Elo</w:t>
-      </w:r>
-      <w:proofErr w:type="spellEnd"/>
-      <w:r>
-        <w:t xml:space="preserve"> – Links</w:t>
-      </w:r>
-      <w:r>
-        <w:t xml:space="preserve"> -</w:t>
-      </w:r>
-      <w:r>
-        <w:t xml:space="preserve"> Historiek</w:t>
-      </w:r>
-      <w:r>
-        <w:t>) – Jeugdschaak (Inschrijven – Verzekering</w:t>
+        <w:t xml:space="preserve"> – Team Competitie (Interclub – Zilveren Toren</w:t>
+      </w:r>
+      <w:r>
+        <w:t xml:space="preserve"> - Kalender</w:t>
+      </w:r>
+      <w:r>
+        <w:t>)</w:t>
+      </w:r>
+      <w:r>
+        <w:t xml:space="preserve"> – Link</w:t>
+      </w:r>
+      <w:r>
+        <w:t xml:space="preserve">s </w:t>
+      </w:r>
+      <w:r>
+        <w:t>– Jeugdschaak (Inschrijven – Verzekering</w:t>
       </w:r>
       <w:r>
         <w:t xml:space="preserve"> </w:t>
@@ -133,13 +88,8 @@
     </w:p>
     <w:p/>
     <w:p>
-      <w:proofErr w:type="spellStart"/>
-      <w:r>
-        <w:t>HomePage</w:t>
-      </w:r>
-      <w:proofErr w:type="spellEnd"/>
-      <w:r>
-        <w:t xml:space="preserve">: </w:t>
+      <w:r>
+        <w:t xml:space="preserve">HomePage: </w:t>
       </w:r>
     </w:p>
     <w:p/>

</xml_diff>